<commit_message>
2024.12.17 LeetCodeHot100 三刷 二分查找Done
</commit_message>
<xml_diff>
--- a/大厂/大厂好感.docx
+++ b/大厂/大厂好感.docx
@@ -125,8 +125,16 @@
         <w:rPr>
           <w:rFonts w:hint="eastAsia"/>
         </w:rPr>
-        <w:t>黑客松（腾讯云</w:t>
-      </w:r>
+        <w:t>黑客松（</w:t>
+      </w:r>
+      <w:proofErr w:type="gramStart"/>
+      <w:r>
+        <w:rPr>
+          <w:rFonts w:hint="eastAsia"/>
+        </w:rPr>
+        <w:t>腾讯云</w:t>
+      </w:r>
+      <w:proofErr w:type="gramEnd"/>
       <w:r>
         <w:rPr>
           <w:rFonts w:hint="eastAsia"/>
@@ -216,18 +224,41 @@
         </w:rPr>
         <w:t>曾在</w:t>
       </w:r>
+      <w:proofErr w:type="spellStart"/>
       <w:r>
         <w:rPr>
           <w:rFonts w:hint="eastAsia"/>
         </w:rPr>
         <w:t>OpenDay</w:t>
       </w:r>
-      <w:r>
-        <w:rPr>
-          <w:rFonts w:hint="eastAsia"/>
-        </w:rPr>
-        <w:t>去华为南研所参观</w:t>
-      </w:r>
+      <w:proofErr w:type="spellEnd"/>
+      <w:r>
+        <w:rPr>
+          <w:rFonts w:hint="eastAsia"/>
+        </w:rPr>
+        <w:t>去华为南</w:t>
+      </w:r>
+      <w:proofErr w:type="gramStart"/>
+      <w:r>
+        <w:rPr>
+          <w:rFonts w:hint="eastAsia"/>
+        </w:rPr>
+        <w:t>研</w:t>
+      </w:r>
+      <w:proofErr w:type="gramEnd"/>
+      <w:r>
+        <w:rPr>
+          <w:rFonts w:hint="eastAsia"/>
+        </w:rPr>
+        <w:t>所参观</w:t>
+      </w:r>
+    </w:p>
+    <w:p>
+      <w:pPr>
+        <w:rPr>
+          <w:rFonts w:hint="eastAsia"/>
+        </w:rPr>
+      </w:pPr>
     </w:p>
     <w:p>
       <w:r>
@@ -266,6 +297,8 @@
         </w:rPr>
         <w:t>：</w:t>
       </w:r>
+    </w:p>
+    <w:p>
       <w:r>
         <w:rPr>
           <w:rFonts w:hint="eastAsia"/>
@@ -276,19 +309,51 @@
         <w:rPr>
           <w:rFonts w:hint="eastAsia"/>
         </w:rPr>
-        <w:t>之一是</w:t>
-      </w:r>
-      <w:r>
-        <w:rPr>
-          <w:rFonts w:hint="eastAsia"/>
-        </w:rPr>
-        <w:t>以规则的确定性来管理结果的不确定性。</w:t>
-      </w:r>
-      <w:r>
-        <w:rPr>
-          <w:rFonts w:hint="eastAsia"/>
-        </w:rPr>
-        <w:t>我每天都在坚持做一些小事，从大一到研三</w:t>
+        <w:t>，</w:t>
+      </w:r>
+      <w:r>
+        <w:rPr>
+          <w:rFonts w:hint="eastAsia"/>
+        </w:rPr>
+        <w:t>他提到“</w:t>
+      </w:r>
+      <w:r>
+        <w:rPr>
+          <w:rFonts w:hint="eastAsia"/>
+        </w:rPr>
+        <w:t>以规则的确定性来管理结果的不确定性</w:t>
+      </w:r>
+      <w:r>
+        <w:rPr>
+          <w:rFonts w:hint="eastAsia"/>
+        </w:rPr>
+        <w:t>”</w:t>
+      </w:r>
+      <w:r>
+        <w:rPr>
+          <w:rFonts w:hint="eastAsia"/>
+        </w:rPr>
+        <w:t>。</w:t>
+      </w:r>
+      <w:r>
+        <w:rPr>
+          <w:rFonts w:hint="eastAsia"/>
+        </w:rPr>
+        <w:t>我每天都在坚持做一些小事，从大一到</w:t>
+      </w:r>
+      <w:proofErr w:type="gramStart"/>
+      <w:r>
+        <w:rPr>
+          <w:rFonts w:hint="eastAsia"/>
+        </w:rPr>
+        <w:t>研</w:t>
+      </w:r>
+      <w:proofErr w:type="gramEnd"/>
+      <w:r>
+        <w:rPr>
+          <w:rFonts w:hint="eastAsia"/>
+        </w:rPr>
+        <w:t>三</w:t>
       </w:r>
       <w:r>
         <w:rPr>
@@ -302,23 +367,185 @@
         </w:rPr>
         <w:t>我相信这种微小习惯可以在日后为我带来丰厚回报，让我在需要的时候脱颖而出。</w:t>
       </w:r>
-      <w:r>
-        <w:rPr>
-          <w:rFonts w:hint="eastAsia"/>
-        </w:rPr>
-        <w:t>（另外两大原则是结果导向、</w:t>
-      </w:r>
-      <w:r>
-        <w:rPr>
-          <w:rFonts w:hint="eastAsia"/>
-        </w:rPr>
-        <w:t>治乱</w:t>
-      </w:r>
-      <w:r>
-        <w:rPr>
-          <w:rFonts w:hint="eastAsia"/>
-        </w:rPr>
-        <w:t>共存）</w:t>
+    </w:p>
+    <w:p>
+      <w:r>
+        <w:rPr>
+          <w:rFonts w:hint="eastAsia"/>
+        </w:rPr>
+        <w:t>“知识是劳动的准备过程”</w:t>
+      </w:r>
+      <w:r>
+        <w:rPr>
+          <w:rFonts w:hint="eastAsia"/>
+        </w:rPr>
+        <w:t>：主动学习，学以致用。</w:t>
+      </w:r>
+    </w:p>
+    <w:p>
+      <w:pPr>
+        <w:rPr>
+          <w:rFonts w:hint="eastAsia"/>
+        </w:rPr>
+      </w:pPr>
+    </w:p>
+    <w:p/>
+    <w:p>
+      <w:pPr>
+        <w:rPr>
+          <w:rFonts w:hint="eastAsia"/>
+        </w:rPr>
+      </w:pPr>
+    </w:p>
+    <w:p/>
+    <w:p>
+      <w:r>
+        <w:rPr>
+          <w:rFonts w:hint="eastAsia"/>
+        </w:rPr>
+        <w:t>【小米】</w:t>
+      </w:r>
+    </w:p>
+    <w:p>
+      <w:proofErr w:type="gramStart"/>
+      <w:r>
+        <w:rPr>
+          <w:rFonts w:hint="eastAsia"/>
+        </w:rPr>
+        <w:t>拜读雷总的</w:t>
+      </w:r>
+      <w:proofErr w:type="gramEnd"/>
+      <w:r>
+        <w:rPr>
+          <w:rFonts w:hint="eastAsia"/>
+        </w:rPr>
+        <w:t>《小米创业思考》：</w:t>
+      </w:r>
+    </w:p>
+    <w:p>
+      <w:r>
+        <w:rPr>
+          <w:rFonts w:hint="eastAsia"/>
+        </w:rPr>
+        <w:t>小步快跑，敏捷开发：</w:t>
+      </w:r>
+      <w:proofErr w:type="gramStart"/>
+      <w:r>
+        <w:rPr>
+          <w:rFonts w:hint="eastAsia"/>
+        </w:rPr>
+        <w:t>雷总对</w:t>
+      </w:r>
+      <w:proofErr w:type="gramEnd"/>
+      <w:r>
+        <w:rPr>
+          <w:rFonts w:hint="eastAsia"/>
+        </w:rPr>
+        <w:t>互联网的思考总结提到互联网的关键就是快，有阶段性成果就先推出去，</w:t>
+      </w:r>
+      <w:proofErr w:type="gramStart"/>
+      <w:r>
+        <w:rPr>
+          <w:rFonts w:hint="eastAsia"/>
+        </w:rPr>
+        <w:t>听用户</w:t>
+      </w:r>
+      <w:proofErr w:type="gramEnd"/>
+      <w:r>
+        <w:rPr>
+          <w:rFonts w:hint="eastAsia"/>
+        </w:rPr>
+        <w:t>反馈，</w:t>
+      </w:r>
+      <w:proofErr w:type="gramStart"/>
+      <w:r>
+        <w:rPr>
+          <w:rFonts w:hint="eastAsia"/>
+        </w:rPr>
+        <w:t>按意见</w:t>
+      </w:r>
+      <w:proofErr w:type="gramEnd"/>
+      <w:r>
+        <w:rPr>
+          <w:rFonts w:hint="eastAsia"/>
+        </w:rPr>
+        <w:t>修改。</w:t>
+      </w:r>
+    </w:p>
+    <w:p>
+      <w:r>
+        <w:rPr>
+          <w:rFonts w:hint="eastAsia"/>
+        </w:rPr>
+        <w:t>知道自己错在</w:t>
+      </w:r>
+      <w:proofErr w:type="gramStart"/>
+      <w:r>
+        <w:rPr>
+          <w:rFonts w:hint="eastAsia"/>
+        </w:rPr>
+        <w:t>哪里很</w:t>
+      </w:r>
+      <w:proofErr w:type="gramEnd"/>
+      <w:r>
+        <w:rPr>
+          <w:rFonts w:hint="eastAsia"/>
+        </w:rPr>
+        <w:t>重要：尽管金山距生死线最近的是</w:t>
+      </w:r>
+      <w:r>
+        <w:rPr>
+          <w:rFonts w:hint="eastAsia"/>
+        </w:rPr>
+        <w:t>96</w:t>
+      </w:r>
+      <w:r>
+        <w:rPr>
+          <w:rFonts w:hint="eastAsia"/>
+        </w:rPr>
+        <w:t>年</w:t>
+      </w:r>
+      <w:r>
+        <w:rPr>
+          <w:rFonts w:hint="eastAsia"/>
+        </w:rPr>
+        <w:t>（研发技术和在做好产品的</w:t>
+      </w:r>
+      <w:r>
+        <w:rPr>
+          <w:rFonts w:hint="eastAsia"/>
+        </w:rPr>
+        <w:t>区别</w:t>
+      </w:r>
+      <w:r>
+        <w:rPr>
+          <w:rFonts w:hint="eastAsia"/>
+        </w:rPr>
+        <w:t>）</w:t>
+      </w:r>
+      <w:r>
+        <w:rPr>
+          <w:rFonts w:hint="eastAsia"/>
+        </w:rPr>
+        <w:t>，但是最痛苦折磨的是</w:t>
+      </w:r>
+      <w:r>
+        <w:rPr>
+          <w:rFonts w:hint="eastAsia"/>
+        </w:rPr>
+        <w:t>99</w:t>
+      </w:r>
+      <w:r>
+        <w:rPr>
+          <w:rFonts w:hint="eastAsia"/>
+        </w:rPr>
+        <w:t>年</w:t>
+      </w:r>
+      <w:r>
+        <w:rPr>
+          <w:rFonts w:hint="eastAsia"/>
+        </w:rPr>
+        <w:t>（软件只是工具，互联网提供的是服务）</w:t>
       </w:r>
       <w:r>
         <w:rPr>
@@ -326,6 +553,12 @@
         </w:rPr>
         <w:t>。</w:t>
       </w:r>
+      <w:r>
+        <w:rPr>
+          <w:rFonts w:hint="eastAsia"/>
+        </w:rPr>
+        <w:t>因此我坚持每天复盘，复盘做了什么、怎么做的、如何拿到更好的结果。</w:t>
+      </w:r>
     </w:p>
     <w:p/>
     <w:p>
@@ -333,55 +566,35 @@
         <w:rPr>
           <w:rFonts w:hint="eastAsia"/>
         </w:rPr>
-        <w:t>【小米】</w:t>
-      </w:r>
-    </w:p>
-    <w:p>
-      <w:r>
-        <w:rPr>
-          <w:rFonts w:hint="eastAsia"/>
-        </w:rPr>
-        <w:t>拜读雷总的《小米创业思考》：</w:t>
-      </w:r>
-    </w:p>
-    <w:p>
-      <w:r>
-        <w:rPr>
-          <w:rFonts w:hint="eastAsia"/>
-        </w:rPr>
-        <w:t>小步快跑，敏捷开发：雷总对互联网的思考总结提到互联网的关键就是快，有阶段性成果就先推出去，听用户反馈，按意见修改。</w:t>
-      </w:r>
-    </w:p>
-    <w:p>
-      <w:r>
-        <w:rPr>
-          <w:rFonts w:hint="eastAsia"/>
-        </w:rPr>
-        <w:t>知道自己错在哪里很重要：尽管金山距生死线最近的是</w:t>
-      </w:r>
-      <w:r>
-        <w:rPr>
-          <w:rFonts w:hint="eastAsia"/>
-        </w:rPr>
-        <w:t>96</w:t>
-      </w:r>
-      <w:r>
-        <w:rPr>
-          <w:rFonts w:hint="eastAsia"/>
-        </w:rPr>
-        <w:t>年</w:t>
-      </w:r>
-      <w:r>
-        <w:rPr>
-          <w:rFonts w:hint="eastAsia"/>
-        </w:rPr>
-        <w:t>（研发技术和在做好产品的</w:t>
-      </w:r>
-      <w:r>
-        <w:rPr>
-          <w:rFonts w:hint="eastAsia"/>
-        </w:rPr>
-        <w:t>区别</w:t>
+        <w:t>【美团】</w:t>
+      </w:r>
+    </w:p>
+    <w:p>
+      <w:r>
+        <w:rPr>
+          <w:rFonts w:hint="eastAsia"/>
+        </w:rPr>
+        <w:t>丁西坡《长期有耐心》</w:t>
+      </w:r>
+      <w:r>
+        <w:rPr>
+          <w:rFonts w:hint="eastAsia"/>
+        </w:rPr>
+        <w:t>：</w:t>
+      </w:r>
+    </w:p>
+    <w:p>
+      <w:r>
+        <w:rPr>
+          <w:rFonts w:hint="eastAsia"/>
+        </w:rPr>
+        <w:t>持续迭代（</w:t>
+      </w:r>
+      <w:r>
+        <w:rPr>
+          <w:rFonts w:hint="eastAsia"/>
+        </w:rPr>
+        <w:t>低调开场、持续改善</w:t>
       </w:r>
       <w:r>
         <w:rPr>
@@ -393,86 +606,21 @@
         <w:rPr>
           <w:rFonts w:hint="eastAsia"/>
         </w:rPr>
-        <w:t>，但是最痛苦折磨的是</w:t>
-      </w:r>
-      <w:r>
-        <w:rPr>
-          <w:rFonts w:hint="eastAsia"/>
-        </w:rPr>
-        <w:t>99</w:t>
-      </w:r>
-      <w:r>
-        <w:rPr>
-          <w:rFonts w:hint="eastAsia"/>
-        </w:rPr>
-        <w:t>年</w:t>
-      </w:r>
-      <w:r>
-        <w:rPr>
-          <w:rFonts w:hint="eastAsia"/>
-        </w:rPr>
-        <w:t>（软件只是工具，互联网提供的是服务）</w:t>
-      </w:r>
-      <w:r>
-        <w:rPr>
-          <w:rFonts w:hint="eastAsia"/>
-        </w:rPr>
-        <w:t>。</w:t>
-      </w:r>
-      <w:r>
-        <w:rPr>
-          <w:rFonts w:hint="eastAsia"/>
-        </w:rPr>
-        <w:t>因此我坚持每天复盘，复盘做了什么、怎么做的、如何拿到更好的结果。</w:t>
-      </w:r>
-    </w:p>
-    <w:p/>
-    <w:p>
-      <w:r>
-        <w:rPr>
-          <w:rFonts w:hint="eastAsia"/>
-        </w:rPr>
-        <w:t>【美团】</w:t>
-      </w:r>
-    </w:p>
-    <w:p>
-      <w:r>
-        <w:rPr>
-          <w:rFonts w:hint="eastAsia"/>
-        </w:rPr>
-        <w:t>丁西坡《长期有耐心》</w:t>
-      </w:r>
-      <w:r>
-        <w:rPr>
-          <w:rFonts w:hint="eastAsia"/>
-        </w:rPr>
         <w:t>：</w:t>
       </w:r>
-    </w:p>
-    <w:p>
-      <w:r>
-        <w:rPr>
-          <w:rFonts w:hint="eastAsia"/>
-        </w:rPr>
-        <w:t>持续迭代（</w:t>
-      </w:r>
-      <w:r>
-        <w:rPr>
-          <w:rFonts w:hint="eastAsia"/>
-        </w:rPr>
-        <w:t>低调开场、持续改善</w:t>
-      </w:r>
-      <w:r>
-        <w:rPr>
-          <w:rFonts w:hint="eastAsia"/>
-        </w:rPr>
-        <w:t>）</w:t>
-      </w:r>
-      <w:r>
-        <w:rPr>
-          <w:rFonts w:hint="eastAsia"/>
-        </w:rPr>
-        <w:t>：美团第一单商品红酒交易额不到</w:t>
+      <w:proofErr w:type="gramStart"/>
+      <w:r>
+        <w:rPr>
+          <w:rFonts w:hint="eastAsia"/>
+        </w:rPr>
+        <w:t>美团第一单商品</w:t>
+      </w:r>
+      <w:proofErr w:type="gramEnd"/>
+      <w:r>
+        <w:rPr>
+          <w:rFonts w:hint="eastAsia"/>
+        </w:rPr>
+        <w:t>红酒交易额不到</w:t>
       </w:r>
       <w:r>
         <w:rPr>
@@ -484,7 +632,21 @@
         <w:rPr>
           <w:rFonts w:hint="eastAsia"/>
         </w:rPr>
-        <w:t>，七年后美团每天订单数</w:t>
+        <w:t>，</w:t>
+      </w:r>
+      <w:proofErr w:type="gramStart"/>
+      <w:r>
+        <w:rPr>
+          <w:rFonts w:hint="eastAsia"/>
+        </w:rPr>
+        <w:t>七年后美团每天</w:t>
+      </w:r>
+      <w:proofErr w:type="gramEnd"/>
+      <w:r>
+        <w:rPr>
+          <w:rFonts w:hint="eastAsia"/>
+        </w:rPr>
+        <w:t>订单数</w:t>
       </w:r>
       <w:r>
         <w:rPr>
@@ -516,7 +678,14 @@
         <w:rPr>
           <w:rFonts w:hint="eastAsia"/>
         </w:rPr>
-        <w:t>寻找自己的波浪（如果这个浪头过去了，就不要去追逐它，而应该勇敢迎接挑战，敏锐捕捉下一个浪潮）</w:t>
+        <w:t>寻找自己的波浪（如果这个浪头过去了，就不要去追逐它，</w:t>
+      </w:r>
+      <w:r>
+        <w:rPr>
+          <w:rFonts w:hint="eastAsia"/>
+        </w:rPr>
+        <w:lastRenderedPageBreak/>
+        <w:t>而应该勇敢迎接挑战，敏锐捕捉下一个浪潮）</w:t>
       </w:r>
     </w:p>
     <w:p>
@@ -528,11 +697,6 @@
       </w:r>
     </w:p>
     <w:p>
-      <w:pPr>
-        <w:rPr>
-          <w:rFonts w:hint="eastAsia"/>
-        </w:rPr>
-      </w:pPr>
       <w:r>
         <w:rPr>
           <w:rFonts w:hint="eastAsia"/>
@@ -541,11 +705,6 @@
       </w:r>
     </w:p>
     <w:p>
-      <w:pPr>
-        <w:rPr>
-          <w:rFonts w:hint="eastAsia"/>
-        </w:rPr>
-      </w:pPr>
       <w:r>
         <w:rPr>
           <w:rFonts w:hint="eastAsia"/>

</xml_diff>